<commit_message>
Added pairwise t-tests across groups
</commit_message>
<xml_diff>
--- a/supplement/01s_tableFear_aware_raw.docx
+++ b/supplement/01s_tableFear_aware_raw.docx
@@ -29,7 +29,7 @@
           <w:trHeight w:val="360" w:hRule="auto"/>
           <w:tblHeader/>
         </w:trPr>
-        header1
+        header 1
         <w:tc>
           <w:tcPr>
             <w:gridSpan w:val="6"/>
@@ -81,7 +81,7 @@
           <w:trHeight w:val="360" w:hRule="auto"/>
           <w:tblHeader/>
         </w:trPr>
-        header2
+        header 2
         <w:tc>
           <w:tcPr>
             <w:tcBorders>
@@ -351,7 +351,7 @@
         <w:trPr>
           <w:trHeight w:val="360" w:hRule="auto"/>
         </w:trPr>
-        body1
+        body 1
         <w:tc>
           <w:tcPr>
             <w:tcBorders>
@@ -392,7 +392,7 @@
                 <w:szCs w:val="22"/>
                 <w:color w:val="000000"/>
               </w:rPr>
-              <w:t xml:space="preserve">imagery: CS+av vs CS+neu</w:t>
+              <w:t xml:space="preserve">total sample: CS+av vs CS+neu</w:t>
             </w:r>
           </w:p>
         </w:tc>
@@ -436,7 +436,7 @@
                 <w:szCs w:val="22"/>
                 <w:color w:val="000000"/>
               </w:rPr>
-              <w:t xml:space="preserve">3.18</w:t>
+              <w:t xml:space="preserve">6.59</w:t>
             </w:r>
           </w:p>
         </w:tc>
@@ -480,7 +480,7 @@
                 <w:szCs w:val="22"/>
                 <w:color w:val="000000"/>
               </w:rPr>
-              <w:t xml:space="preserve">21</w:t>
+              <w:t xml:space="preserve">43</w:t>
             </w:r>
           </w:p>
         </w:tc>
@@ -524,7 +524,7 @@
                 <w:szCs w:val="22"/>
                 <w:color w:val="000000"/>
               </w:rPr>
-              <w:t xml:space="preserve">.002</w:t>
+              <w:t xml:space="preserve">&lt; .001</w:t>
             </w:r>
           </w:p>
         </w:tc>
@@ -568,7 +568,7 @@
                 <w:szCs w:val="22"/>
                 <w:color w:val="000000"/>
               </w:rPr>
-              <w:t xml:space="preserve">0.68</w:t>
+              <w:t xml:space="preserve">0.99</w:t>
             </w:r>
           </w:p>
         </w:tc>
@@ -612,7 +612,7 @@
                 <w:szCs w:val="22"/>
                 <w:color w:val="000000"/>
               </w:rPr>
-              <w:t xml:space="preserve">1.9e+01</w:t>
+              <w:t xml:space="preserve">5.48e+05</w:t>
             </w:r>
           </w:p>
         </w:tc>
@@ -621,7 +621,7 @@
         <w:trPr>
           <w:trHeight w:val="360" w:hRule="auto"/>
         </w:trPr>
-        body2
+        body 2
         <w:tc>
           <w:tcPr>
             <w:tcBorders>
@@ -662,7 +662,7 @@
                 <w:szCs w:val="22"/>
                 <w:color w:val="000000"/>
               </w:rPr>
-              <w:t xml:space="preserve">imagery: CS+av vs CS-</w:t>
+              <w:t xml:space="preserve">total sample: CS+av vs CS-</w:t>
             </w:r>
           </w:p>
         </w:tc>
@@ -706,7 +706,7 @@
                 <w:szCs w:val="22"/>
                 <w:color w:val="000000"/>
               </w:rPr>
-              <w:t xml:space="preserve">3.92</w:t>
+              <w:t xml:space="preserve">6.98</w:t>
             </w:r>
           </w:p>
         </w:tc>
@@ -750,7 +750,7 @@
                 <w:szCs w:val="22"/>
                 <w:color w:val="000000"/>
               </w:rPr>
-              <w:t xml:space="preserve">21</w:t>
+              <w:t xml:space="preserve">43</w:t>
             </w:r>
           </w:p>
         </w:tc>
@@ -838,7 +838,7 @@
                 <w:szCs w:val="22"/>
                 <w:color w:val="000000"/>
               </w:rPr>
-              <w:t xml:space="preserve">0.84</w:t>
+              <w:t xml:space="preserve">1.05</w:t>
             </w:r>
           </w:p>
         </w:tc>
@@ -882,7 +882,7 @@
                 <w:szCs w:val="22"/>
                 <w:color w:val="000000"/>
               </w:rPr>
-              <w:t xml:space="preserve">8.8e+01</w:t>
+              <w:t xml:space="preserve">1.90e+06</w:t>
             </w:r>
           </w:p>
         </w:tc>
@@ -891,7 +891,7 @@
         <w:trPr>
           <w:trHeight w:val="360" w:hRule="auto"/>
         </w:trPr>
-        body3
+        body 3
         <w:tc>
           <w:tcPr>
             <w:tcBorders>
@@ -932,7 +932,7 @@
                 <w:szCs w:val="22"/>
                 <w:color w:val="000000"/>
               </w:rPr>
-              <w:t xml:space="preserve">imagery: CSneu vs CS-</w:t>
+              <w:t xml:space="preserve">total sample: CSneu vs CS-</w:t>
             </w:r>
           </w:p>
         </w:tc>
@@ -976,7 +976,7 @@
                 <w:szCs w:val="22"/>
                 <w:color w:val="000000"/>
               </w:rPr>
-              <w:t xml:space="preserve">0.66</w:t>
+              <w:t xml:space="preserve">0.44</w:t>
             </w:r>
           </w:p>
         </w:tc>
@@ -1020,7 +1020,7 @@
                 <w:szCs w:val="22"/>
                 <w:color w:val="000000"/>
               </w:rPr>
-              <w:t xml:space="preserve">21</w:t>
+              <w:t xml:space="preserve">43</w:t>
             </w:r>
           </w:p>
         </w:tc>
@@ -1064,7 +1064,7 @@
                 <w:szCs w:val="22"/>
                 <w:color w:val="000000"/>
               </w:rPr>
-              <w:t xml:space="preserve">.518</w:t>
+              <w:t xml:space="preserve">.66</w:t>
             </w:r>
           </w:p>
         </w:tc>
@@ -1108,7 +1108,7 @@
                 <w:szCs w:val="22"/>
                 <w:color w:val="000000"/>
               </w:rPr>
-              <w:t xml:space="preserve">0.14</w:t>
+              <w:t xml:space="preserve">0.07</w:t>
             </w:r>
           </w:p>
         </w:tc>
@@ -1152,7 +1152,7 @@
                 <w:szCs w:val="22"/>
                 <w:color w:val="000000"/>
               </w:rPr>
-              <w:t xml:space="preserve">2.7e-01</w:t>
+              <w:t xml:space="preserve">1.79e-01</w:t>
             </w:r>
           </w:p>
         </w:tc>
@@ -1161,7 +1161,7 @@
         <w:trPr>
           <w:trHeight w:val="360" w:hRule="auto"/>
         </w:trPr>
-        body4
+        body 4
         <w:tc>
           <w:tcPr>
             <w:tcBorders>
@@ -1202,7 +1202,7 @@
                 <w:szCs w:val="22"/>
                 <w:color w:val="000000"/>
               </w:rPr>
-              <w:t xml:space="preserve">classical: CS+av vs CS+neu</w:t>
+              <w:t xml:space="preserve">between groups: delta CS+av / CS+neu</w:t>
             </w:r>
           </w:p>
         </w:tc>
@@ -1246,7 +1246,7 @@
                 <w:szCs w:val="22"/>
                 <w:color w:val="000000"/>
               </w:rPr>
-              <w:t xml:space="preserve">6.74</w:t>
+              <w:t xml:space="preserve">3.18</w:t>
             </w:r>
           </w:p>
         </w:tc>
@@ -1334,7 +1334,7 @@
                 <w:szCs w:val="22"/>
                 <w:color w:val="000000"/>
               </w:rPr>
-              <w:t xml:space="preserve">&lt; .001</w:t>
+              <w:t xml:space="preserve">.002</w:t>
             </w:r>
           </w:p>
         </w:tc>
@@ -1378,7 +1378,7 @@
                 <w:szCs w:val="22"/>
                 <w:color w:val="000000"/>
               </w:rPr>
-              <w:t xml:space="preserve">1.44</w:t>
+              <w:t xml:space="preserve">0.68</w:t>
             </w:r>
           </w:p>
         </w:tc>
@@ -1422,7 +1422,7 @@
                 <w:szCs w:val="22"/>
                 <w:color w:val="000000"/>
               </w:rPr>
-              <w:t xml:space="preserve">3.2e+04</w:t>
+              <w:t xml:space="preserve">1.93e+01</w:t>
             </w:r>
           </w:p>
         </w:tc>
@@ -1431,7 +1431,7 @@
         <w:trPr>
           <w:trHeight w:val="360" w:hRule="auto"/>
         </w:trPr>
-        body5
+        body 5
         <w:tc>
           <w:tcPr>
             <w:tcBorders>
@@ -1472,7 +1472,7 @@
                 <w:szCs w:val="22"/>
                 <w:color w:val="000000"/>
               </w:rPr>
-              <w:t xml:space="preserve">classical: CS+av vs CS-</w:t>
+              <w:t xml:space="preserve">between groups: delta CS+av / CS-</w:t>
             </w:r>
           </w:p>
         </w:tc>
@@ -1516,7 +1516,7 @@
                 <w:szCs w:val="22"/>
                 <w:color w:val="000000"/>
               </w:rPr>
-              <w:t xml:space="preserve">6.11</w:t>
+              <w:t xml:space="preserve">3.92</w:t>
             </w:r>
           </w:p>
         </w:tc>
@@ -1648,7 +1648,7 @@
                 <w:szCs w:val="22"/>
                 <w:color w:val="000000"/>
               </w:rPr>
-              <w:t xml:space="preserve">1.30</w:t>
+              <w:t xml:space="preserve">0.84</w:t>
             </w:r>
           </w:p>
         </w:tc>
@@ -1692,7 +1692,7 @@
                 <w:szCs w:val="22"/>
                 <w:color w:val="000000"/>
               </w:rPr>
-              <w:t xml:space="preserve">8.9e+03</w:t>
+              <w:t xml:space="preserve">8.79e+01</w:t>
             </w:r>
           </w:p>
         </w:tc>
@@ -1701,7 +1701,7 @@
         <w:trPr>
           <w:trHeight w:val="360" w:hRule="auto"/>
         </w:trPr>
-        body6
+        body 6
         <w:tc>
           <w:tcPr>
             <w:tcBorders>
@@ -1742,7 +1742,7 @@
                 <w:szCs w:val="22"/>
                 <w:color w:val="000000"/>
               </w:rPr>
-              <w:t xml:space="preserve">classical: CSneu vs CS-</w:t>
+              <w:t xml:space="preserve">between groups: delta CSneu / CS-</w:t>
             </w:r>
           </w:p>
         </w:tc>
@@ -1786,7 +1786,7 @@
                 <w:szCs w:val="22"/>
                 <w:color w:val="000000"/>
               </w:rPr>
-              <w:t xml:space="preserve">-0.33</w:t>
+              <w:t xml:space="preserve">0.66</w:t>
             </w:r>
           </w:p>
         </w:tc>
@@ -1874,7 +1874,7 @@
                 <w:szCs w:val="22"/>
                 <w:color w:val="000000"/>
               </w:rPr>
-              <w:t xml:space="preserve">.747</w:t>
+              <w:t xml:space="preserve">.518</w:t>
             </w:r>
           </w:p>
         </w:tc>
@@ -1918,7 +1918,7 @@
                 <w:szCs w:val="22"/>
                 <w:color w:val="000000"/>
               </w:rPr>
-              <w:t xml:space="preserve">-0.07</w:t>
+              <w:t xml:space="preserve">0.14</w:t>
             </w:r>
           </w:p>
         </w:tc>
@@ -1962,7 +1962,7 @@
                 <w:szCs w:val="22"/>
                 <w:color w:val="000000"/>
               </w:rPr>
-              <w:t xml:space="preserve">2.3e-01</w:t>
+              <w:t xml:space="preserve">2.71e-01</w:t>
             </w:r>
           </w:p>
         </w:tc>
@@ -1971,7 +1971,7 @@
         <w:trPr>
           <w:trHeight w:val="360" w:hRule="auto"/>
         </w:trPr>
-        body7
+        body 7
         <w:tc>
           <w:tcPr>
             <w:tcBorders>
@@ -2012,7 +2012,7 @@
                 <w:szCs w:val="22"/>
                 <w:color w:val="000000"/>
               </w:rPr>
-              <w:t xml:space="preserve">groups: delta CS+av / CS+neu</w:t>
+              <w:t xml:space="preserve">imagery: CS+av vs CS+neu</w:t>
             </w:r>
           </w:p>
         </w:tc>
@@ -2056,7 +2056,7 @@
                 <w:szCs w:val="22"/>
                 <w:color w:val="000000"/>
               </w:rPr>
-              <w:t xml:space="preserve">2.04</w:t>
+              <w:t xml:space="preserve">6.74</w:t>
             </w:r>
           </w:p>
         </w:tc>
@@ -2100,7 +2100,7 @@
                 <w:szCs w:val="22"/>
                 <w:color w:val="000000"/>
               </w:rPr>
-              <w:t xml:space="preserve">41</w:t>
+              <w:t xml:space="preserve">21</w:t>
             </w:r>
           </w:p>
         </w:tc>
@@ -2144,7 +2144,7 @@
                 <w:szCs w:val="22"/>
                 <w:color w:val="000000"/>
               </w:rPr>
-              <w:t xml:space="preserve">.145</w:t>
+              <w:t xml:space="preserve">&lt; .001</w:t>
             </w:r>
           </w:p>
         </w:tc>
@@ -2188,7 +2188,7 @@
                 <w:szCs w:val="22"/>
                 <w:color w:val="000000"/>
               </w:rPr>
-              <w:t xml:space="preserve">0.61</w:t>
+              <w:t xml:space="preserve">1.44</w:t>
             </w:r>
           </w:p>
         </w:tc>
@@ -2232,7 +2232,7 @@
                 <w:szCs w:val="22"/>
                 <w:color w:val="000000"/>
               </w:rPr>
-              <w:t xml:space="preserve">1.5e+00</w:t>
+              <w:t xml:space="preserve">3.16e+04</w:t>
             </w:r>
           </w:p>
         </w:tc>
@@ -2241,7 +2241,7 @@
         <w:trPr>
           <w:trHeight w:val="360" w:hRule="auto"/>
         </w:trPr>
-        body8
+        body 8
         <w:tc>
           <w:tcPr>
             <w:tcBorders>
@@ -2282,7 +2282,7 @@
                 <w:szCs w:val="22"/>
                 <w:color w:val="000000"/>
               </w:rPr>
-              <w:t xml:space="preserve">groups: delta CS+av / CS-</w:t>
+              <w:t xml:space="preserve">imagery: CS+av vs CS-</w:t>
             </w:r>
           </w:p>
         </w:tc>
@@ -2326,7 +2326,7 @@
                 <w:szCs w:val="22"/>
                 <w:color w:val="000000"/>
               </w:rPr>
-              <w:t xml:space="preserve">1.41</w:t>
+              <w:t xml:space="preserve">6.11</w:t>
             </w:r>
           </w:p>
         </w:tc>
@@ -2370,7 +2370,7 @@
                 <w:szCs w:val="22"/>
                 <w:color w:val="000000"/>
               </w:rPr>
-              <w:t xml:space="preserve">42</w:t>
+              <w:t xml:space="preserve">21</w:t>
             </w:r>
           </w:p>
         </w:tc>
@@ -2414,7 +2414,7 @@
                 <w:szCs w:val="22"/>
                 <w:color w:val="000000"/>
               </w:rPr>
-              <w:t xml:space="preserve">.496</w:t>
+              <w:t xml:space="preserve">&lt; .001</w:t>
             </w:r>
           </w:p>
         </w:tc>
@@ -2458,7 +2458,7 @@
                 <w:szCs w:val="22"/>
                 <w:color w:val="000000"/>
               </w:rPr>
-              <w:t xml:space="preserve">0.43</w:t>
+              <w:t xml:space="preserve">1.30</w:t>
             </w:r>
           </w:p>
         </w:tc>
@@ -2502,7 +2502,7 @@
                 <w:szCs w:val="22"/>
                 <w:color w:val="000000"/>
               </w:rPr>
-              <w:t xml:space="preserve">6.6e-01</w:t>
+              <w:t xml:space="preserve">8.93e+03</w:t>
             </w:r>
           </w:p>
         </w:tc>
@@ -2511,7 +2511,817 @@
         <w:trPr>
           <w:trHeight w:val="360" w:hRule="auto"/>
         </w:trPr>
-        body9
+        body 9
+        <w:tc>
+          <w:tcPr>
+            <w:tcBorders>
+              <w:bottom w:val="none" w:sz="0" w:space="0" w:color="000000"/>
+              <w:top w:val="none" w:sz="0" w:space="0" w:color="000000"/>
+              <w:left w:val="none" w:sz="0" w:space="0" w:color="000000"/>
+              <w:right w:val="none" w:sz="0" w:space="0" w:color="000000"/>
+            </w:tcBorders>
+            <w:shd w:val="clear" w:color="auto" w:fill="FFFFFF"/>
+            <w:tcMar>
+              <w:top w:w="0" w:type="dxa"/>
+              <w:bottom w:w="0" w:type="dxa"/>
+              <w:left w:w="0" w:type="dxa"/>
+              <w:right w:w="0" w:type="dxa"/>
+            </w:tcMar>
+            <w:vAlign w:val="center"/>
+          </w:tcPr>
+          <w:p>
+            <w:pPr>
+              <w:pStyle w:val="Normal"/>
+              <w:jc w:val="left"/>
+              <w:pBdr>
+                <w:bottom w:val="none" w:sz="0" w:space="0" w:color="000000"/>
+                <w:top w:val="none" w:sz="0" w:space="0" w:color="000000"/>
+                <w:left w:val="none" w:sz="0" w:space="0" w:color="000000"/>
+                <w:right w:val="none" w:sz="0" w:space="0" w:color="000000"/>
+              </w:pBdr>
+              <w:spacing w:after="100" w:before="100" w:line="240"/>
+              <w:ind w:left="100" w:right="100" w:firstLine="0" w:firstLineChars="0"/>
+            </w:pPr>
+            <w:r>
+              <w:rPr>
+                <w:rFonts w:ascii="Arial" w:hAnsi="Arial" w:eastAsia="Arial" w:cs="Arial"/>
+                <w:i w:val="false"/>
+                <w:b w:val="false"/>
+                <w:u w:val="none"/>
+                <w:sz w:val="22"/>
+                <w:szCs w:val="22"/>
+                <w:color w:val="000000"/>
+              </w:rPr>
+              <w:t xml:space="preserve">imagery: CSneu vs CS-</w:t>
+            </w:r>
+          </w:p>
+        </w:tc>
+        <w:tc>
+          <w:tcPr>
+            <w:tcBorders>
+              <w:bottom w:val="none" w:sz="0" w:space="0" w:color="000000"/>
+              <w:top w:val="none" w:sz="0" w:space="0" w:color="000000"/>
+              <w:left w:val="none" w:sz="0" w:space="0" w:color="000000"/>
+              <w:right w:val="none" w:sz="0" w:space="0" w:color="000000"/>
+            </w:tcBorders>
+            <w:shd w:val="clear" w:color="auto" w:fill="FFFFFF"/>
+            <w:tcMar>
+              <w:top w:w="0" w:type="dxa"/>
+              <w:bottom w:w="0" w:type="dxa"/>
+              <w:left w:w="0" w:type="dxa"/>
+              <w:right w:w="0" w:type="dxa"/>
+            </w:tcMar>
+            <w:vAlign w:val="center"/>
+          </w:tcPr>
+          <w:p>
+            <w:pPr>
+              <w:pStyle w:val="Normal"/>
+              <w:jc w:val="right"/>
+              <w:pBdr>
+                <w:bottom w:val="none" w:sz="0" w:space="0" w:color="000000"/>
+                <w:top w:val="none" w:sz="0" w:space="0" w:color="000000"/>
+                <w:left w:val="none" w:sz="0" w:space="0" w:color="000000"/>
+                <w:right w:val="none" w:sz="0" w:space="0" w:color="000000"/>
+              </w:pBdr>
+              <w:spacing w:after="100" w:before="100" w:line="240"/>
+              <w:ind w:left="100" w:right="100" w:firstLine="0" w:firstLineChars="0"/>
+            </w:pPr>
+            <w:r>
+              <w:rPr>
+                <w:rFonts w:ascii="Arial" w:hAnsi="Arial" w:eastAsia="Arial" w:cs="Arial"/>
+                <w:i w:val="false"/>
+                <w:b w:val="false"/>
+                <w:u w:val="none"/>
+                <w:sz w:val="22"/>
+                <w:szCs w:val="22"/>
+                <w:color w:val="000000"/>
+              </w:rPr>
+              <w:t xml:space="preserve">-0.33</w:t>
+            </w:r>
+          </w:p>
+        </w:tc>
+        <w:tc>
+          <w:tcPr>
+            <w:tcBorders>
+              <w:bottom w:val="none" w:sz="0" w:space="0" w:color="000000"/>
+              <w:top w:val="none" w:sz="0" w:space="0" w:color="000000"/>
+              <w:left w:val="none" w:sz="0" w:space="0" w:color="000000"/>
+              <w:right w:val="none" w:sz="0" w:space="0" w:color="000000"/>
+            </w:tcBorders>
+            <w:shd w:val="clear" w:color="auto" w:fill="FFFFFF"/>
+            <w:tcMar>
+              <w:top w:w="0" w:type="dxa"/>
+              <w:bottom w:w="0" w:type="dxa"/>
+              <w:left w:w="0" w:type="dxa"/>
+              <w:right w:w="0" w:type="dxa"/>
+            </w:tcMar>
+            <w:vAlign w:val="center"/>
+          </w:tcPr>
+          <w:p>
+            <w:pPr>
+              <w:pStyle w:val="Normal"/>
+              <w:jc w:val="right"/>
+              <w:pBdr>
+                <w:bottom w:val="none" w:sz="0" w:space="0" w:color="000000"/>
+                <w:top w:val="none" w:sz="0" w:space="0" w:color="000000"/>
+                <w:left w:val="none" w:sz="0" w:space="0" w:color="000000"/>
+                <w:right w:val="none" w:sz="0" w:space="0" w:color="000000"/>
+              </w:pBdr>
+              <w:spacing w:after="100" w:before="100" w:line="240"/>
+              <w:ind w:left="100" w:right="100" w:firstLine="0" w:firstLineChars="0"/>
+            </w:pPr>
+            <w:r>
+              <w:rPr>
+                <w:rFonts w:ascii="Arial" w:hAnsi="Arial" w:eastAsia="Arial" w:cs="Arial"/>
+                <w:i w:val="false"/>
+                <w:b w:val="false"/>
+                <w:u w:val="none"/>
+                <w:sz w:val="22"/>
+                <w:szCs w:val="22"/>
+                <w:color w:val="000000"/>
+              </w:rPr>
+              <w:t xml:space="preserve">21</w:t>
+            </w:r>
+          </w:p>
+        </w:tc>
+        <w:tc>
+          <w:tcPr>
+            <w:tcBorders>
+              <w:bottom w:val="none" w:sz="0" w:space="0" w:color="000000"/>
+              <w:top w:val="none" w:sz="0" w:space="0" w:color="000000"/>
+              <w:left w:val="none" w:sz="0" w:space="0" w:color="000000"/>
+              <w:right w:val="none" w:sz="0" w:space="0" w:color="000000"/>
+            </w:tcBorders>
+            <w:shd w:val="clear" w:color="auto" w:fill="FFFFFF"/>
+            <w:tcMar>
+              <w:top w:w="0" w:type="dxa"/>
+              <w:bottom w:w="0" w:type="dxa"/>
+              <w:left w:w="0" w:type="dxa"/>
+              <w:right w:w="0" w:type="dxa"/>
+            </w:tcMar>
+            <w:vAlign w:val="center"/>
+          </w:tcPr>
+          <w:p>
+            <w:pPr>
+              <w:pStyle w:val="Normal"/>
+              <w:jc w:val="left"/>
+              <w:pBdr>
+                <w:bottom w:val="none" w:sz="0" w:space="0" w:color="000000"/>
+                <w:top w:val="none" w:sz="0" w:space="0" w:color="000000"/>
+                <w:left w:val="none" w:sz="0" w:space="0" w:color="000000"/>
+                <w:right w:val="none" w:sz="0" w:space="0" w:color="000000"/>
+              </w:pBdr>
+              <w:spacing w:after="100" w:before="100" w:line="240"/>
+              <w:ind w:left="100" w:right="100" w:firstLine="0" w:firstLineChars="0"/>
+            </w:pPr>
+            <w:r>
+              <w:rPr>
+                <w:rFonts w:ascii="Arial" w:hAnsi="Arial" w:eastAsia="Arial" w:cs="Arial"/>
+                <w:i w:val="false"/>
+                <w:b w:val="false"/>
+                <w:u w:val="none"/>
+                <w:sz w:val="22"/>
+                <w:szCs w:val="22"/>
+                <w:color w:val="000000"/>
+              </w:rPr>
+              <w:t xml:space="preserve">.747</w:t>
+            </w:r>
+          </w:p>
+        </w:tc>
+        <w:tc>
+          <w:tcPr>
+            <w:tcBorders>
+              <w:bottom w:val="none" w:sz="0" w:space="0" w:color="000000"/>
+              <w:top w:val="none" w:sz="0" w:space="0" w:color="000000"/>
+              <w:left w:val="none" w:sz="0" w:space="0" w:color="000000"/>
+              <w:right w:val="none" w:sz="0" w:space="0" w:color="000000"/>
+            </w:tcBorders>
+            <w:shd w:val="clear" w:color="auto" w:fill="FFFFFF"/>
+            <w:tcMar>
+              <w:top w:w="0" w:type="dxa"/>
+              <w:bottom w:w="0" w:type="dxa"/>
+              <w:left w:w="0" w:type="dxa"/>
+              <w:right w:w="0" w:type="dxa"/>
+            </w:tcMar>
+            <w:vAlign w:val="center"/>
+          </w:tcPr>
+          <w:p>
+            <w:pPr>
+              <w:pStyle w:val="Normal"/>
+              <w:jc w:val="right"/>
+              <w:pBdr>
+                <w:bottom w:val="none" w:sz="0" w:space="0" w:color="000000"/>
+                <w:top w:val="none" w:sz="0" w:space="0" w:color="000000"/>
+                <w:left w:val="none" w:sz="0" w:space="0" w:color="000000"/>
+                <w:right w:val="none" w:sz="0" w:space="0" w:color="000000"/>
+              </w:pBdr>
+              <w:spacing w:after="100" w:before="100" w:line="240"/>
+              <w:ind w:left="100" w:right="100" w:firstLine="0" w:firstLineChars="0"/>
+            </w:pPr>
+            <w:r>
+              <w:rPr>
+                <w:rFonts w:ascii="Arial" w:hAnsi="Arial" w:eastAsia="Arial" w:cs="Arial"/>
+                <w:i w:val="false"/>
+                <w:b w:val="false"/>
+                <w:u w:val="none"/>
+                <w:sz w:val="22"/>
+                <w:szCs w:val="22"/>
+                <w:color w:val="000000"/>
+              </w:rPr>
+              <w:t xml:space="preserve">-0.07</w:t>
+            </w:r>
+          </w:p>
+        </w:tc>
+        <w:tc>
+          <w:tcPr>
+            <w:tcBorders>
+              <w:bottom w:val="none" w:sz="0" w:space="0" w:color="000000"/>
+              <w:top w:val="none" w:sz="0" w:space="0" w:color="000000"/>
+              <w:left w:val="none" w:sz="0" w:space="0" w:color="000000"/>
+              <w:right w:val="none" w:sz="0" w:space="0" w:color="000000"/>
+            </w:tcBorders>
+            <w:shd w:val="clear" w:color="auto" w:fill="FFFFFF"/>
+            <w:tcMar>
+              <w:top w:w="0" w:type="dxa"/>
+              <w:bottom w:w="0" w:type="dxa"/>
+              <w:left w:w="0" w:type="dxa"/>
+              <w:right w:w="0" w:type="dxa"/>
+            </w:tcMar>
+            <w:vAlign w:val="center"/>
+          </w:tcPr>
+          <w:p>
+            <w:pPr>
+              <w:pStyle w:val="Normal"/>
+              <w:jc w:val="left"/>
+              <w:pBdr>
+                <w:bottom w:val="none" w:sz="0" w:space="0" w:color="000000"/>
+                <w:top w:val="none" w:sz="0" w:space="0" w:color="000000"/>
+                <w:left w:val="none" w:sz="0" w:space="0" w:color="000000"/>
+                <w:right w:val="none" w:sz="0" w:space="0" w:color="000000"/>
+              </w:pBdr>
+              <w:spacing w:after="100" w:before="100" w:line="240"/>
+              <w:ind w:left="100" w:right="100" w:firstLine="0" w:firstLineChars="0"/>
+            </w:pPr>
+            <w:r>
+              <w:rPr>
+                <w:rFonts w:ascii="Arial" w:hAnsi="Arial" w:eastAsia="Arial" w:cs="Arial"/>
+                <w:i w:val="false"/>
+                <w:b w:val="false"/>
+                <w:u w:val="none"/>
+                <w:sz w:val="22"/>
+                <w:szCs w:val="22"/>
+                <w:color w:val="000000"/>
+              </w:rPr>
+              <w:t xml:space="preserve">2.34e-01</w:t>
+            </w:r>
+          </w:p>
+        </w:tc>
+      </w:tr>
+      <w:tr>
+        <w:trPr>
+          <w:trHeight w:val="360" w:hRule="auto"/>
+        </w:trPr>
+        body10
+        <w:tc>
+          <w:tcPr>
+            <w:tcBorders>
+              <w:bottom w:val="none" w:sz="0" w:space="0" w:color="000000"/>
+              <w:top w:val="none" w:sz="0" w:space="0" w:color="000000"/>
+              <w:left w:val="none" w:sz="0" w:space="0" w:color="000000"/>
+              <w:right w:val="none" w:sz="0" w:space="0" w:color="000000"/>
+            </w:tcBorders>
+            <w:shd w:val="clear" w:color="auto" w:fill="FFFFFF"/>
+            <w:tcMar>
+              <w:top w:w="0" w:type="dxa"/>
+              <w:bottom w:w="0" w:type="dxa"/>
+              <w:left w:w="0" w:type="dxa"/>
+              <w:right w:w="0" w:type="dxa"/>
+            </w:tcMar>
+            <w:vAlign w:val="center"/>
+          </w:tcPr>
+          <w:p>
+            <w:pPr>
+              <w:pStyle w:val="Normal"/>
+              <w:jc w:val="left"/>
+              <w:pBdr>
+                <w:bottom w:val="none" w:sz="0" w:space="0" w:color="000000"/>
+                <w:top w:val="none" w:sz="0" w:space="0" w:color="000000"/>
+                <w:left w:val="none" w:sz="0" w:space="0" w:color="000000"/>
+                <w:right w:val="none" w:sz="0" w:space="0" w:color="000000"/>
+              </w:pBdr>
+              <w:spacing w:after="100" w:before="100" w:line="240"/>
+              <w:ind w:left="100" w:right="100" w:firstLine="0" w:firstLineChars="0"/>
+            </w:pPr>
+            <w:r>
+              <w:rPr>
+                <w:rFonts w:ascii="Arial" w:hAnsi="Arial" w:eastAsia="Arial" w:cs="Arial"/>
+                <w:i w:val="false"/>
+                <w:b w:val="false"/>
+                <w:u w:val="none"/>
+                <w:sz w:val="22"/>
+                <w:szCs w:val="22"/>
+                <w:color w:val="000000"/>
+              </w:rPr>
+              <w:t xml:space="preserve">classical: CS+av vs CS+neu</w:t>
+            </w:r>
+          </w:p>
+        </w:tc>
+        <w:tc>
+          <w:tcPr>
+            <w:tcBorders>
+              <w:bottom w:val="none" w:sz="0" w:space="0" w:color="000000"/>
+              <w:top w:val="none" w:sz="0" w:space="0" w:color="000000"/>
+              <w:left w:val="none" w:sz="0" w:space="0" w:color="000000"/>
+              <w:right w:val="none" w:sz="0" w:space="0" w:color="000000"/>
+            </w:tcBorders>
+            <w:shd w:val="clear" w:color="auto" w:fill="FFFFFF"/>
+            <w:tcMar>
+              <w:top w:w="0" w:type="dxa"/>
+              <w:bottom w:w="0" w:type="dxa"/>
+              <w:left w:w="0" w:type="dxa"/>
+              <w:right w:w="0" w:type="dxa"/>
+            </w:tcMar>
+            <w:vAlign w:val="center"/>
+          </w:tcPr>
+          <w:p>
+            <w:pPr>
+              <w:pStyle w:val="Normal"/>
+              <w:jc w:val="right"/>
+              <w:pBdr>
+                <w:bottom w:val="none" w:sz="0" w:space="0" w:color="000000"/>
+                <w:top w:val="none" w:sz="0" w:space="0" w:color="000000"/>
+                <w:left w:val="none" w:sz="0" w:space="0" w:color="000000"/>
+                <w:right w:val="none" w:sz="0" w:space="0" w:color="000000"/>
+              </w:pBdr>
+              <w:spacing w:after="100" w:before="100" w:line="240"/>
+              <w:ind w:left="100" w:right="100" w:firstLine="0" w:firstLineChars="0"/>
+            </w:pPr>
+            <w:r>
+              <w:rPr>
+                <w:rFonts w:ascii="Arial" w:hAnsi="Arial" w:eastAsia="Arial" w:cs="Arial"/>
+                <w:i w:val="false"/>
+                <w:b w:val="false"/>
+                <w:u w:val="none"/>
+                <w:sz w:val="22"/>
+                <w:szCs w:val="22"/>
+                <w:color w:val="000000"/>
+              </w:rPr>
+              <w:t xml:space="preserve">2.04</w:t>
+            </w:r>
+          </w:p>
+        </w:tc>
+        <w:tc>
+          <w:tcPr>
+            <w:tcBorders>
+              <w:bottom w:val="none" w:sz="0" w:space="0" w:color="000000"/>
+              <w:top w:val="none" w:sz="0" w:space="0" w:color="000000"/>
+              <w:left w:val="none" w:sz="0" w:space="0" w:color="000000"/>
+              <w:right w:val="none" w:sz="0" w:space="0" w:color="000000"/>
+            </w:tcBorders>
+            <w:shd w:val="clear" w:color="auto" w:fill="FFFFFF"/>
+            <w:tcMar>
+              <w:top w:w="0" w:type="dxa"/>
+              <w:bottom w:w="0" w:type="dxa"/>
+              <w:left w:w="0" w:type="dxa"/>
+              <w:right w:w="0" w:type="dxa"/>
+            </w:tcMar>
+            <w:vAlign w:val="center"/>
+          </w:tcPr>
+          <w:p>
+            <w:pPr>
+              <w:pStyle w:val="Normal"/>
+              <w:jc w:val="right"/>
+              <w:pBdr>
+                <w:bottom w:val="none" w:sz="0" w:space="0" w:color="000000"/>
+                <w:top w:val="none" w:sz="0" w:space="0" w:color="000000"/>
+                <w:left w:val="none" w:sz="0" w:space="0" w:color="000000"/>
+                <w:right w:val="none" w:sz="0" w:space="0" w:color="000000"/>
+              </w:pBdr>
+              <w:spacing w:after="100" w:before="100" w:line="240"/>
+              <w:ind w:left="100" w:right="100" w:firstLine="0" w:firstLineChars="0"/>
+            </w:pPr>
+            <w:r>
+              <w:rPr>
+                <w:rFonts w:ascii="Arial" w:hAnsi="Arial" w:eastAsia="Arial" w:cs="Arial"/>
+                <w:i w:val="false"/>
+                <w:b w:val="false"/>
+                <w:u w:val="none"/>
+                <w:sz w:val="22"/>
+                <w:szCs w:val="22"/>
+                <w:color w:val="000000"/>
+              </w:rPr>
+              <w:t xml:space="preserve">41</w:t>
+            </w:r>
+          </w:p>
+        </w:tc>
+        <w:tc>
+          <w:tcPr>
+            <w:tcBorders>
+              <w:bottom w:val="none" w:sz="0" w:space="0" w:color="000000"/>
+              <w:top w:val="none" w:sz="0" w:space="0" w:color="000000"/>
+              <w:left w:val="none" w:sz="0" w:space="0" w:color="000000"/>
+              <w:right w:val="none" w:sz="0" w:space="0" w:color="000000"/>
+            </w:tcBorders>
+            <w:shd w:val="clear" w:color="auto" w:fill="FFFFFF"/>
+            <w:tcMar>
+              <w:top w:w="0" w:type="dxa"/>
+              <w:bottom w:w="0" w:type="dxa"/>
+              <w:left w:w="0" w:type="dxa"/>
+              <w:right w:w="0" w:type="dxa"/>
+            </w:tcMar>
+            <w:vAlign w:val="center"/>
+          </w:tcPr>
+          <w:p>
+            <w:pPr>
+              <w:pStyle w:val="Normal"/>
+              <w:jc w:val="left"/>
+              <w:pBdr>
+                <w:bottom w:val="none" w:sz="0" w:space="0" w:color="000000"/>
+                <w:top w:val="none" w:sz="0" w:space="0" w:color="000000"/>
+                <w:left w:val="none" w:sz="0" w:space="0" w:color="000000"/>
+                <w:right w:val="none" w:sz="0" w:space="0" w:color="000000"/>
+              </w:pBdr>
+              <w:spacing w:after="100" w:before="100" w:line="240"/>
+              <w:ind w:left="100" w:right="100" w:firstLine="0" w:firstLineChars="0"/>
+            </w:pPr>
+            <w:r>
+              <w:rPr>
+                <w:rFonts w:ascii="Arial" w:hAnsi="Arial" w:eastAsia="Arial" w:cs="Arial"/>
+                <w:i w:val="false"/>
+                <w:b w:val="false"/>
+                <w:u w:val="none"/>
+                <w:sz w:val="22"/>
+                <w:szCs w:val="22"/>
+                <w:color w:val="000000"/>
+              </w:rPr>
+              <w:t xml:space="preserve">.145</w:t>
+            </w:r>
+          </w:p>
+        </w:tc>
+        <w:tc>
+          <w:tcPr>
+            <w:tcBorders>
+              <w:bottom w:val="none" w:sz="0" w:space="0" w:color="000000"/>
+              <w:top w:val="none" w:sz="0" w:space="0" w:color="000000"/>
+              <w:left w:val="none" w:sz="0" w:space="0" w:color="000000"/>
+              <w:right w:val="none" w:sz="0" w:space="0" w:color="000000"/>
+            </w:tcBorders>
+            <w:shd w:val="clear" w:color="auto" w:fill="FFFFFF"/>
+            <w:tcMar>
+              <w:top w:w="0" w:type="dxa"/>
+              <w:bottom w:w="0" w:type="dxa"/>
+              <w:left w:w="0" w:type="dxa"/>
+              <w:right w:w="0" w:type="dxa"/>
+            </w:tcMar>
+            <w:vAlign w:val="center"/>
+          </w:tcPr>
+          <w:p>
+            <w:pPr>
+              <w:pStyle w:val="Normal"/>
+              <w:jc w:val="right"/>
+              <w:pBdr>
+                <w:bottom w:val="none" w:sz="0" w:space="0" w:color="000000"/>
+                <w:top w:val="none" w:sz="0" w:space="0" w:color="000000"/>
+                <w:left w:val="none" w:sz="0" w:space="0" w:color="000000"/>
+                <w:right w:val="none" w:sz="0" w:space="0" w:color="000000"/>
+              </w:pBdr>
+              <w:spacing w:after="100" w:before="100" w:line="240"/>
+              <w:ind w:left="100" w:right="100" w:firstLine="0" w:firstLineChars="0"/>
+            </w:pPr>
+            <w:r>
+              <w:rPr>
+                <w:rFonts w:ascii="Arial" w:hAnsi="Arial" w:eastAsia="Arial" w:cs="Arial"/>
+                <w:i w:val="false"/>
+                <w:b w:val="false"/>
+                <w:u w:val="none"/>
+                <w:sz w:val="22"/>
+                <w:szCs w:val="22"/>
+                <w:color w:val="000000"/>
+              </w:rPr>
+              <w:t xml:space="preserve">0.61</w:t>
+            </w:r>
+          </w:p>
+        </w:tc>
+        <w:tc>
+          <w:tcPr>
+            <w:tcBorders>
+              <w:bottom w:val="none" w:sz="0" w:space="0" w:color="000000"/>
+              <w:top w:val="none" w:sz="0" w:space="0" w:color="000000"/>
+              <w:left w:val="none" w:sz="0" w:space="0" w:color="000000"/>
+              <w:right w:val="none" w:sz="0" w:space="0" w:color="000000"/>
+            </w:tcBorders>
+            <w:shd w:val="clear" w:color="auto" w:fill="FFFFFF"/>
+            <w:tcMar>
+              <w:top w:w="0" w:type="dxa"/>
+              <w:bottom w:w="0" w:type="dxa"/>
+              <w:left w:w="0" w:type="dxa"/>
+              <w:right w:w="0" w:type="dxa"/>
+            </w:tcMar>
+            <w:vAlign w:val="center"/>
+          </w:tcPr>
+          <w:p>
+            <w:pPr>
+              <w:pStyle w:val="Normal"/>
+              <w:jc w:val="left"/>
+              <w:pBdr>
+                <w:bottom w:val="none" w:sz="0" w:space="0" w:color="000000"/>
+                <w:top w:val="none" w:sz="0" w:space="0" w:color="000000"/>
+                <w:left w:val="none" w:sz="0" w:space="0" w:color="000000"/>
+                <w:right w:val="none" w:sz="0" w:space="0" w:color="000000"/>
+              </w:pBdr>
+              <w:spacing w:after="100" w:before="100" w:line="240"/>
+              <w:ind w:left="100" w:right="100" w:firstLine="0" w:firstLineChars="0"/>
+            </w:pPr>
+            <w:r>
+              <w:rPr>
+                <w:rFonts w:ascii="Arial" w:hAnsi="Arial" w:eastAsia="Arial" w:cs="Arial"/>
+                <w:i w:val="false"/>
+                <w:b w:val="false"/>
+                <w:u w:val="none"/>
+                <w:sz w:val="22"/>
+                <w:szCs w:val="22"/>
+                <w:color w:val="000000"/>
+              </w:rPr>
+              <w:t xml:space="preserve">1.52e+00</w:t>
+            </w:r>
+          </w:p>
+        </w:tc>
+      </w:tr>
+      <w:tr>
+        <w:trPr>
+          <w:trHeight w:val="360" w:hRule="auto"/>
+        </w:trPr>
+        body11
+        <w:tc>
+          <w:tcPr>
+            <w:tcBorders>
+              <w:bottom w:val="none" w:sz="0" w:space="0" w:color="000000"/>
+              <w:top w:val="none" w:sz="0" w:space="0" w:color="000000"/>
+              <w:left w:val="none" w:sz="0" w:space="0" w:color="000000"/>
+              <w:right w:val="none" w:sz="0" w:space="0" w:color="000000"/>
+            </w:tcBorders>
+            <w:shd w:val="clear" w:color="auto" w:fill="FFFFFF"/>
+            <w:tcMar>
+              <w:top w:w="0" w:type="dxa"/>
+              <w:bottom w:w="0" w:type="dxa"/>
+              <w:left w:w="0" w:type="dxa"/>
+              <w:right w:w="0" w:type="dxa"/>
+            </w:tcMar>
+            <w:vAlign w:val="center"/>
+          </w:tcPr>
+          <w:p>
+            <w:pPr>
+              <w:pStyle w:val="Normal"/>
+              <w:jc w:val="left"/>
+              <w:pBdr>
+                <w:bottom w:val="none" w:sz="0" w:space="0" w:color="000000"/>
+                <w:top w:val="none" w:sz="0" w:space="0" w:color="000000"/>
+                <w:left w:val="none" w:sz="0" w:space="0" w:color="000000"/>
+                <w:right w:val="none" w:sz="0" w:space="0" w:color="000000"/>
+              </w:pBdr>
+              <w:spacing w:after="100" w:before="100" w:line="240"/>
+              <w:ind w:left="100" w:right="100" w:firstLine="0" w:firstLineChars="0"/>
+            </w:pPr>
+            <w:r>
+              <w:rPr>
+                <w:rFonts w:ascii="Arial" w:hAnsi="Arial" w:eastAsia="Arial" w:cs="Arial"/>
+                <w:i w:val="false"/>
+                <w:b w:val="false"/>
+                <w:u w:val="none"/>
+                <w:sz w:val="22"/>
+                <w:szCs w:val="22"/>
+                <w:color w:val="000000"/>
+              </w:rPr>
+              <w:t xml:space="preserve">classical: CS+av vs CS-</w:t>
+            </w:r>
+          </w:p>
+        </w:tc>
+        <w:tc>
+          <w:tcPr>
+            <w:tcBorders>
+              <w:bottom w:val="none" w:sz="0" w:space="0" w:color="000000"/>
+              <w:top w:val="none" w:sz="0" w:space="0" w:color="000000"/>
+              <w:left w:val="none" w:sz="0" w:space="0" w:color="000000"/>
+              <w:right w:val="none" w:sz="0" w:space="0" w:color="000000"/>
+            </w:tcBorders>
+            <w:shd w:val="clear" w:color="auto" w:fill="FFFFFF"/>
+            <w:tcMar>
+              <w:top w:w="0" w:type="dxa"/>
+              <w:bottom w:w="0" w:type="dxa"/>
+              <w:left w:w="0" w:type="dxa"/>
+              <w:right w:w="0" w:type="dxa"/>
+            </w:tcMar>
+            <w:vAlign w:val="center"/>
+          </w:tcPr>
+          <w:p>
+            <w:pPr>
+              <w:pStyle w:val="Normal"/>
+              <w:jc w:val="right"/>
+              <w:pBdr>
+                <w:bottom w:val="none" w:sz="0" w:space="0" w:color="000000"/>
+                <w:top w:val="none" w:sz="0" w:space="0" w:color="000000"/>
+                <w:left w:val="none" w:sz="0" w:space="0" w:color="000000"/>
+                <w:right w:val="none" w:sz="0" w:space="0" w:color="000000"/>
+              </w:pBdr>
+              <w:spacing w:after="100" w:before="100" w:line="240"/>
+              <w:ind w:left="100" w:right="100" w:firstLine="0" w:firstLineChars="0"/>
+            </w:pPr>
+            <w:r>
+              <w:rPr>
+                <w:rFonts w:ascii="Arial" w:hAnsi="Arial" w:eastAsia="Arial" w:cs="Arial"/>
+                <w:i w:val="false"/>
+                <w:b w:val="false"/>
+                <w:u w:val="none"/>
+                <w:sz w:val="22"/>
+                <w:szCs w:val="22"/>
+                <w:color w:val="000000"/>
+              </w:rPr>
+              <w:t xml:space="preserve">1.41</w:t>
+            </w:r>
+          </w:p>
+        </w:tc>
+        <w:tc>
+          <w:tcPr>
+            <w:tcBorders>
+              <w:bottom w:val="none" w:sz="0" w:space="0" w:color="000000"/>
+              <w:top w:val="none" w:sz="0" w:space="0" w:color="000000"/>
+              <w:left w:val="none" w:sz="0" w:space="0" w:color="000000"/>
+              <w:right w:val="none" w:sz="0" w:space="0" w:color="000000"/>
+            </w:tcBorders>
+            <w:shd w:val="clear" w:color="auto" w:fill="FFFFFF"/>
+            <w:tcMar>
+              <w:top w:w="0" w:type="dxa"/>
+              <w:bottom w:w="0" w:type="dxa"/>
+              <w:left w:w="0" w:type="dxa"/>
+              <w:right w:w="0" w:type="dxa"/>
+            </w:tcMar>
+            <w:vAlign w:val="center"/>
+          </w:tcPr>
+          <w:p>
+            <w:pPr>
+              <w:pStyle w:val="Normal"/>
+              <w:jc w:val="right"/>
+              <w:pBdr>
+                <w:bottom w:val="none" w:sz="0" w:space="0" w:color="000000"/>
+                <w:top w:val="none" w:sz="0" w:space="0" w:color="000000"/>
+                <w:left w:val="none" w:sz="0" w:space="0" w:color="000000"/>
+                <w:right w:val="none" w:sz="0" w:space="0" w:color="000000"/>
+              </w:pBdr>
+              <w:spacing w:after="100" w:before="100" w:line="240"/>
+              <w:ind w:left="100" w:right="100" w:firstLine="0" w:firstLineChars="0"/>
+            </w:pPr>
+            <w:r>
+              <w:rPr>
+                <w:rFonts w:ascii="Arial" w:hAnsi="Arial" w:eastAsia="Arial" w:cs="Arial"/>
+                <w:i w:val="false"/>
+                <w:b w:val="false"/>
+                <w:u w:val="none"/>
+                <w:sz w:val="22"/>
+                <w:szCs w:val="22"/>
+                <w:color w:val="000000"/>
+              </w:rPr>
+              <w:t xml:space="preserve">42</w:t>
+            </w:r>
+          </w:p>
+        </w:tc>
+        <w:tc>
+          <w:tcPr>
+            <w:tcBorders>
+              <w:bottom w:val="none" w:sz="0" w:space="0" w:color="000000"/>
+              <w:top w:val="none" w:sz="0" w:space="0" w:color="000000"/>
+              <w:left w:val="none" w:sz="0" w:space="0" w:color="000000"/>
+              <w:right w:val="none" w:sz="0" w:space="0" w:color="000000"/>
+            </w:tcBorders>
+            <w:shd w:val="clear" w:color="auto" w:fill="FFFFFF"/>
+            <w:tcMar>
+              <w:top w:w="0" w:type="dxa"/>
+              <w:bottom w:w="0" w:type="dxa"/>
+              <w:left w:w="0" w:type="dxa"/>
+              <w:right w:w="0" w:type="dxa"/>
+            </w:tcMar>
+            <w:vAlign w:val="center"/>
+          </w:tcPr>
+          <w:p>
+            <w:pPr>
+              <w:pStyle w:val="Normal"/>
+              <w:jc w:val="left"/>
+              <w:pBdr>
+                <w:bottom w:val="none" w:sz="0" w:space="0" w:color="000000"/>
+                <w:top w:val="none" w:sz="0" w:space="0" w:color="000000"/>
+                <w:left w:val="none" w:sz="0" w:space="0" w:color="000000"/>
+                <w:right w:val="none" w:sz="0" w:space="0" w:color="000000"/>
+              </w:pBdr>
+              <w:spacing w:after="100" w:before="100" w:line="240"/>
+              <w:ind w:left="100" w:right="100" w:firstLine="0" w:firstLineChars="0"/>
+            </w:pPr>
+            <w:r>
+              <w:rPr>
+                <w:rFonts w:ascii="Arial" w:hAnsi="Arial" w:eastAsia="Arial" w:cs="Arial"/>
+                <w:i w:val="false"/>
+                <w:b w:val="false"/>
+                <w:u w:val="none"/>
+                <w:sz w:val="22"/>
+                <w:szCs w:val="22"/>
+                <w:color w:val="000000"/>
+              </w:rPr>
+              <w:t xml:space="preserve">.496</w:t>
+            </w:r>
+          </w:p>
+        </w:tc>
+        <w:tc>
+          <w:tcPr>
+            <w:tcBorders>
+              <w:bottom w:val="none" w:sz="0" w:space="0" w:color="000000"/>
+              <w:top w:val="none" w:sz="0" w:space="0" w:color="000000"/>
+              <w:left w:val="none" w:sz="0" w:space="0" w:color="000000"/>
+              <w:right w:val="none" w:sz="0" w:space="0" w:color="000000"/>
+            </w:tcBorders>
+            <w:shd w:val="clear" w:color="auto" w:fill="FFFFFF"/>
+            <w:tcMar>
+              <w:top w:w="0" w:type="dxa"/>
+              <w:bottom w:w="0" w:type="dxa"/>
+              <w:left w:w="0" w:type="dxa"/>
+              <w:right w:w="0" w:type="dxa"/>
+            </w:tcMar>
+            <w:vAlign w:val="center"/>
+          </w:tcPr>
+          <w:p>
+            <w:pPr>
+              <w:pStyle w:val="Normal"/>
+              <w:jc w:val="right"/>
+              <w:pBdr>
+                <w:bottom w:val="none" w:sz="0" w:space="0" w:color="000000"/>
+                <w:top w:val="none" w:sz="0" w:space="0" w:color="000000"/>
+                <w:left w:val="none" w:sz="0" w:space="0" w:color="000000"/>
+                <w:right w:val="none" w:sz="0" w:space="0" w:color="000000"/>
+              </w:pBdr>
+              <w:spacing w:after="100" w:before="100" w:line="240"/>
+              <w:ind w:left="100" w:right="100" w:firstLine="0" w:firstLineChars="0"/>
+            </w:pPr>
+            <w:r>
+              <w:rPr>
+                <w:rFonts w:ascii="Arial" w:hAnsi="Arial" w:eastAsia="Arial" w:cs="Arial"/>
+                <w:i w:val="false"/>
+                <w:b w:val="false"/>
+                <w:u w:val="none"/>
+                <w:sz w:val="22"/>
+                <w:szCs w:val="22"/>
+                <w:color w:val="000000"/>
+              </w:rPr>
+              <w:t xml:space="preserve">0.43</w:t>
+            </w:r>
+          </w:p>
+        </w:tc>
+        <w:tc>
+          <w:tcPr>
+            <w:tcBorders>
+              <w:bottom w:val="none" w:sz="0" w:space="0" w:color="000000"/>
+              <w:top w:val="none" w:sz="0" w:space="0" w:color="000000"/>
+              <w:left w:val="none" w:sz="0" w:space="0" w:color="000000"/>
+              <w:right w:val="none" w:sz="0" w:space="0" w:color="000000"/>
+            </w:tcBorders>
+            <w:shd w:val="clear" w:color="auto" w:fill="FFFFFF"/>
+            <w:tcMar>
+              <w:top w:w="0" w:type="dxa"/>
+              <w:bottom w:w="0" w:type="dxa"/>
+              <w:left w:w="0" w:type="dxa"/>
+              <w:right w:w="0" w:type="dxa"/>
+            </w:tcMar>
+            <w:vAlign w:val="center"/>
+          </w:tcPr>
+          <w:p>
+            <w:pPr>
+              <w:pStyle w:val="Normal"/>
+              <w:jc w:val="left"/>
+              <w:pBdr>
+                <w:bottom w:val="none" w:sz="0" w:space="0" w:color="000000"/>
+                <w:top w:val="none" w:sz="0" w:space="0" w:color="000000"/>
+                <w:left w:val="none" w:sz="0" w:space="0" w:color="000000"/>
+                <w:right w:val="none" w:sz="0" w:space="0" w:color="000000"/>
+              </w:pBdr>
+              <w:spacing w:after="100" w:before="100" w:line="240"/>
+              <w:ind w:left="100" w:right="100" w:firstLine="0" w:firstLineChars="0"/>
+            </w:pPr>
+            <w:r>
+              <w:rPr>
+                <w:rFonts w:ascii="Arial" w:hAnsi="Arial" w:eastAsia="Arial" w:cs="Arial"/>
+                <w:i w:val="false"/>
+                <w:b w:val="false"/>
+                <w:u w:val="none"/>
+                <w:sz w:val="22"/>
+                <w:szCs w:val="22"/>
+                <w:color w:val="000000"/>
+              </w:rPr>
+              <w:t xml:space="preserve">6.60e-01</w:t>
+            </w:r>
+          </w:p>
+        </w:tc>
+      </w:tr>
+      <w:tr>
+        <w:trPr>
+          <w:trHeight w:val="360" w:hRule="auto"/>
+        </w:trPr>
+        body12
         <w:tc>
           <w:tcPr>
             <w:tcBorders>
@@ -2552,7 +3362,7 @@
                 <w:szCs w:val="22"/>
                 <w:color w:val="000000"/>
               </w:rPr>
-              <w:t xml:space="preserve">groups: delta CSneu / CS-</w:t>
+              <w:t xml:space="preserve">classical: CSneu vs CS-</w:t>
             </w:r>
           </w:p>
         </w:tc>
@@ -2772,7 +3582,7 @@
                 <w:szCs w:val="22"/>
                 <w:color w:val="000000"/>
               </w:rPr>
-              <w:t xml:space="preserve">3.7e-01</w:t>
+              <w:t xml:space="preserve">3.70e-01</w:t>
             </w:r>
           </w:p>
         </w:tc>

</xml_diff>